<commit_message>
lab04 - everything except for 4) last query
</commit_message>
<xml_diff>
--- a/labs/lab04/Lab04-SPARQL.docx
+++ b/labs/lab04/Lab04-SPARQL.docx
@@ -13,15 +13,8 @@
       </w:r>
     </w:p>
     <w:p>
-      <w:proofErr w:type="spellStart"/>
-      <w:proofErr w:type="gramStart"/>
-      <w:r>
-        <w:t>a.Retrieve</w:t>
-      </w:r>
-      <w:proofErr w:type="spellEnd"/>
-      <w:proofErr w:type="gramEnd"/>
-      <w:r>
-        <w:t xml:space="preserve"> all course titles in the dataset</w:t>
+      <w:r>
+        <w:t>a.Retrieve all course titles in the dataset</w:t>
       </w:r>
       <w:r>
         <w:t>.</w:t>
@@ -29,6 +22,9 @@
     </w:p>
     <w:p>
       <w:r>
+        <w:rPr>
+          <w:noProof/>
+        </w:rPr>
         <w:drawing>
           <wp:inline distT="0" distB="0" distL="0" distR="0" wp14:anchorId="7B439C04" wp14:editId="68F9B0E9">
             <wp:extent cx="5731510" cy="5387975"/>
@@ -45,7 +41,7 @@
                     <pic:cNvPicPr/>
                   </pic:nvPicPr>
                   <pic:blipFill>
-                    <a:blip r:embed="rId5"/>
+                    <a:blip r:embed="rId7"/>
                     <a:stretch>
                       <a:fillRect/>
                     </a:stretch>
@@ -76,16 +72,9 @@
     <w:p/>
     <w:p/>
     <w:p>
-      <w:proofErr w:type="spellStart"/>
-      <w:proofErr w:type="gramStart"/>
       <w:r>
         <w:lastRenderedPageBreak/>
-        <w:t>b.Find</w:t>
-      </w:r>
-      <w:proofErr w:type="spellEnd"/>
-      <w:proofErr w:type="gramEnd"/>
-      <w:r>
-        <w:t xml:space="preserve"> courses taught by "Dr. Anna Müller"</w:t>
+        <w:t>b.Find courses taught by "Dr. Anna Müller"</w:t>
       </w:r>
       <w:r>
         <w:t>.</w:t>
@@ -93,6 +82,9 @@
     </w:p>
     <w:p>
       <w:r>
+        <w:rPr>
+          <w:noProof/>
+        </w:rPr>
         <w:drawing>
           <wp:inline distT="0" distB="0" distL="0" distR="0" wp14:anchorId="54A22D74" wp14:editId="6B811FDE">
             <wp:extent cx="5731510" cy="3268980"/>
@@ -109,7 +101,7 @@
                     <pic:cNvPicPr/>
                   </pic:nvPicPr>
                   <pic:blipFill>
-                    <a:blip r:embed="rId6"/>
+                    <a:blip r:embed="rId8"/>
                     <a:stretch>
                       <a:fillRect/>
                     </a:stretch>
@@ -131,32 +123,9 @@
       </w:r>
     </w:p>
     <w:p/>
-    <w:p/>
-    <w:p/>
-    <w:p/>
-    <w:p/>
-    <w:p/>
-    <w:p/>
-    <w:p/>
-    <w:p/>
-    <w:p/>
-    <w:p/>
-    <w:p/>
-    <w:p/>
-    <w:p/>
-    <w:p/>
-    <w:p/>
-    <w:p/>
-    <w:p/>
-    <w:p>
-      <w:proofErr w:type="spellStart"/>
-      <w:r>
-        <w:lastRenderedPageBreak/>
-        <w:t>c.List</w:t>
-      </w:r>
-      <w:proofErr w:type="spellEnd"/>
-      <w:r>
-        <w:t xml:space="preserve"> all skills taught in courses along with the courses that teach them</w:t>
+    <w:p>
+      <w:r>
+        <w:t>c.List all skills taught in courses along with the courses that teach them</w:t>
       </w:r>
       <w:r>
         <w:t>.</w:t>
@@ -164,10 +133,13 @@
     </w:p>
     <w:p>
       <w:r>
+        <w:rPr>
+          <w:noProof/>
+        </w:rPr>
         <w:drawing>
-          <wp:inline distT="0" distB="0" distL="0" distR="0" wp14:anchorId="67C01781" wp14:editId="0C6FE578">
-            <wp:extent cx="5731510" cy="5496560"/>
-            <wp:effectExtent l="0" t="0" r="2540" b="8890"/>
+          <wp:inline distT="0" distB="0" distL="0" distR="0" wp14:anchorId="67C01781" wp14:editId="32037669">
+            <wp:extent cx="4794250" cy="4597721"/>
+            <wp:effectExtent l="0" t="0" r="6350" b="0"/>
             <wp:docPr id="1933253470" name="Picture 1" descr="A screenshot of a computer&#10;&#10;AI-generated content may be incorrect."/>
             <wp:cNvGraphicFramePr>
               <a:graphicFrameLocks xmlns:a="http://schemas.openxmlformats.org/drawingml/2006/main" noChangeAspect="1"/>
@@ -180,7 +152,7 @@
                     <pic:cNvPicPr/>
                   </pic:nvPicPr>
                   <pic:blipFill>
-                    <a:blip r:embed="rId7"/>
+                    <a:blip r:embed="rId9"/>
                     <a:stretch>
                       <a:fillRect/>
                     </a:stretch>
@@ -188,7 +160,7 @@
                   <pic:spPr>
                     <a:xfrm>
                       <a:off x="0" y="0"/>
-                      <a:ext cx="5731510" cy="5496560"/>
+                      <a:ext cx="4798004" cy="4601321"/>
                     </a:xfrm>
                     <a:prstGeom prst="rect">
                       <a:avLst/>
@@ -201,25 +173,10 @@
         </w:drawing>
       </w:r>
     </w:p>
-    <w:p/>
-    <w:p/>
-    <w:p/>
-    <w:p/>
-    <w:p/>
-    <w:p/>
-    <w:p/>
-    <w:p/>
-    <w:p/>
-    <w:p/>
-    <w:p>
-      <w:proofErr w:type="spellStart"/>
+    <w:p>
       <w:r>
         <w:lastRenderedPageBreak/>
-        <w:t>d.Retrieve</w:t>
-      </w:r>
-      <w:proofErr w:type="spellEnd"/>
-      <w:r>
-        <w:t xml:space="preserve"> courses that have "Machine Learning" as a prerequisite</w:t>
+        <w:t>d.Retrieve courses that have "Machine Learning" as a prerequisite</w:t>
       </w:r>
       <w:r>
         <w:t>.</w:t>
@@ -227,6 +184,9 @@
     </w:p>
     <w:p>
       <w:r>
+        <w:rPr>
+          <w:noProof/>
+        </w:rPr>
         <w:drawing>
           <wp:inline distT="0" distB="0" distL="0" distR="0" wp14:anchorId="3C653A27" wp14:editId="2A64D3E6">
             <wp:extent cx="5731510" cy="3545205"/>
@@ -243,7 +203,7 @@
                     <pic:cNvPicPr/>
                   </pic:nvPicPr>
                   <pic:blipFill>
-                    <a:blip r:embed="rId8"/>
+                    <a:blip r:embed="rId10"/>
                     <a:stretch>
                       <a:fillRect/>
                     </a:stretch>
@@ -265,15 +225,8 @@
       </w:r>
     </w:p>
     <w:p>
-      <w:proofErr w:type="spellStart"/>
-      <w:proofErr w:type="gramStart"/>
-      <w:r>
-        <w:t>e.Count</w:t>
-      </w:r>
-      <w:proofErr w:type="spellEnd"/>
-      <w:proofErr w:type="gramEnd"/>
-      <w:r>
-        <w:t xml:space="preserve"> the total number of courses in the dataset</w:t>
+      <w:r>
+        <w:t>e.Count the total number of courses in the dataset</w:t>
       </w:r>
       <w:r>
         <w:t>.</w:t>
@@ -302,7 +255,7 @@
                     </pic:cNvPicPr>
                   </pic:nvPicPr>
                   <pic:blipFill>
-                    <a:blip r:embed="rId9">
+                    <a:blip r:embed="rId11">
                       <a:extLst>
                         <a:ext uri="{28A0092B-C50C-407E-A947-70E740481C1C}">
                           <a14:useLocalDpi xmlns:a14="http://schemas.microsoft.com/office/drawing/2010/main" val="0"/>
@@ -340,16 +293,9 @@
     <w:p/>
     <w:p/>
     <w:p>
-      <w:proofErr w:type="spellStart"/>
-      <w:proofErr w:type="gramStart"/>
       <w:r>
         <w:lastRenderedPageBreak/>
-        <w:t>f.Find</w:t>
-      </w:r>
-      <w:proofErr w:type="spellEnd"/>
-      <w:proofErr w:type="gramEnd"/>
-      <w:r>
-        <w:t xml:space="preserve"> professors and the number of courses they teach, ordered by course count</w:t>
+        <w:t>f.Find professors and the number of courses they teach, ordered by course count</w:t>
       </w:r>
       <w:r>
         <w:t>.</w:t>
@@ -357,10 +303,13 @@
     </w:p>
     <w:p>
       <w:r>
+        <w:rPr>
+          <w:noProof/>
+        </w:rPr>
         <w:drawing>
-          <wp:inline distT="0" distB="0" distL="0" distR="0" wp14:anchorId="5D22562C" wp14:editId="517E411C">
-            <wp:extent cx="5731510" cy="4531995"/>
-            <wp:effectExtent l="0" t="0" r="2540" b="1905"/>
+          <wp:inline distT="0" distB="0" distL="0" distR="0" wp14:anchorId="5D22562C" wp14:editId="51C08BFC">
+            <wp:extent cx="5292231" cy="4184650"/>
+            <wp:effectExtent l="0" t="0" r="3810" b="6350"/>
             <wp:docPr id="1164281250" name="Picture 1" descr="A screenshot of a computer&#10;&#10;AI-generated content may be incorrect."/>
             <wp:cNvGraphicFramePr>
               <a:graphicFrameLocks xmlns:a="http://schemas.openxmlformats.org/drawingml/2006/main" noChangeAspect="1"/>
@@ -373,7 +322,7 @@
                     <pic:cNvPicPr/>
                   </pic:nvPicPr>
                   <pic:blipFill>
-                    <a:blip r:embed="rId10"/>
+                    <a:blip r:embed="rId12"/>
                     <a:stretch>
                       <a:fillRect/>
                     </a:stretch>
@@ -381,7 +330,7 @@
                   <pic:spPr>
                     <a:xfrm>
                       <a:off x="0" y="0"/>
-                      <a:ext cx="5731510" cy="4531995"/>
+                      <a:ext cx="5295590" cy="4187306"/>
                     </a:xfrm>
                     <a:prstGeom prst="rect">
                       <a:avLst/>
@@ -394,31 +343,9 @@
         </w:drawing>
       </w:r>
     </w:p>
-    <w:p/>
-    <w:p/>
-    <w:p/>
-    <w:p/>
-    <w:p/>
-    <w:p/>
-    <w:p/>
-    <w:p/>
-    <w:p/>
-    <w:p/>
-    <w:p/>
-    <w:p/>
-    <w:p/>
-    <w:p/>
-    <w:p>
-      <w:proofErr w:type="spellStart"/>
-      <w:proofErr w:type="gramStart"/>
-      <w:r>
-        <w:lastRenderedPageBreak/>
-        <w:t>g.Retrieve</w:t>
-      </w:r>
-      <w:proofErr w:type="spellEnd"/>
-      <w:proofErr w:type="gramEnd"/>
-      <w:r>
-        <w:t xml:space="preserve"> research papers published after 2015</w:t>
+    <w:p>
+      <w:r>
+        <w:t>g.Retrieve research papers published after 2015</w:t>
       </w:r>
       <w:r>
         <w:t>.</w:t>
@@ -426,10 +353,13 @@
     </w:p>
     <w:p>
       <w:r>
+        <w:rPr>
+          <w:noProof/>
+        </w:rPr>
         <w:drawing>
-          <wp:inline distT="0" distB="0" distL="0" distR="0" wp14:anchorId="3AD65EE6" wp14:editId="773934DB">
-            <wp:extent cx="5731510" cy="4087495"/>
-            <wp:effectExtent l="0" t="0" r="2540" b="8255"/>
+          <wp:inline distT="0" distB="0" distL="0" distR="0" wp14:anchorId="3AD65EE6" wp14:editId="2D0A4FEC">
+            <wp:extent cx="5245100" cy="3740606"/>
+            <wp:effectExtent l="0" t="0" r="0" b="0"/>
             <wp:docPr id="912383150" name="Picture 1" descr="A screenshot of a computer&#10;&#10;AI-generated content may be incorrect."/>
             <wp:cNvGraphicFramePr>
               <a:graphicFrameLocks xmlns:a="http://schemas.openxmlformats.org/drawingml/2006/main" noChangeAspect="1"/>
@@ -442,7 +372,7 @@
                     <pic:cNvPicPr/>
                   </pic:nvPicPr>
                   <pic:blipFill>
-                    <a:blip r:embed="rId11"/>
+                    <a:blip r:embed="rId13"/>
                     <a:stretch>
                       <a:fillRect/>
                     </a:stretch>
@@ -450,7 +380,7 @@
                   <pic:spPr>
                     <a:xfrm>
                       <a:off x="0" y="0"/>
-                      <a:ext cx="5731510" cy="4087495"/>
+                      <a:ext cx="5248025" cy="3742692"/>
                     </a:xfrm>
                     <a:prstGeom prst="rect">
                       <a:avLst/>
@@ -464,54 +394,68 @@
       </w:r>
     </w:p>
     <w:p>
-      <w:proofErr w:type="spellStart"/>
-      <w:proofErr w:type="gramStart"/>
-      <w:r>
-        <w:t>h.Find</w:t>
-      </w:r>
-      <w:proofErr w:type="spellEnd"/>
-      <w:proofErr w:type="gramEnd"/>
-      <w:r>
-        <w:t xml:space="preserve"> courses that are not core requirements</w:t>
+      <w:r>
+        <w:lastRenderedPageBreak/>
+        <w:t>h.Find courses that are not core requirements</w:t>
       </w:r>
       <w:r>
         <w:t>.</w:t>
       </w:r>
     </w:p>
-    <w:p/>
-    <w:p/>
-    <w:p/>
-    <w:p/>
-    <w:p/>
-    <w:p/>
-    <w:p/>
-    <w:p/>
-    <w:p/>
-    <w:p/>
-    <w:p/>
-    <w:p/>
-    <w:p/>
-    <w:p/>
-    <w:p>
-      <w:proofErr w:type="spellStart"/>
-      <w:r>
-        <w:lastRenderedPageBreak/>
-        <w:t>i.Get</w:t>
-      </w:r>
-      <w:proofErr w:type="spellEnd"/>
-      <w:r>
-        <w:t xml:space="preserve"> details about the research paper "Attention Is All You Need" and its authors</w:t>
-      </w:r>
-      <w:r>
-        <w:t>.</w:t>
-      </w:r>
-    </w:p>
     <w:p>
       <w:r>
         <w:drawing>
-          <wp:inline distT="0" distB="0" distL="0" distR="0" wp14:anchorId="2FC9759C" wp14:editId="435CFEF5">
-            <wp:extent cx="5731510" cy="3261995"/>
-            <wp:effectExtent l="0" t="0" r="2540" b="0"/>
+          <wp:inline distT="0" distB="0" distL="0" distR="0" wp14:anchorId="3836FC42" wp14:editId="45BFCE32">
+            <wp:extent cx="5731510" cy="3196590"/>
+            <wp:effectExtent l="0" t="0" r="2540" b="3810"/>
+            <wp:docPr id="514498939" name="Picture 1" descr="A screenshot of a computer&#10;&#10;AI-generated content may be incorrect."/>
+            <wp:cNvGraphicFramePr>
+              <a:graphicFrameLocks xmlns:a="http://schemas.openxmlformats.org/drawingml/2006/main" noChangeAspect="1"/>
+            </wp:cNvGraphicFramePr>
+            <a:graphic xmlns:a="http://schemas.openxmlformats.org/drawingml/2006/main">
+              <a:graphicData uri="http://schemas.openxmlformats.org/drawingml/2006/picture">
+                <pic:pic xmlns:pic="http://schemas.openxmlformats.org/drawingml/2006/picture">
+                  <pic:nvPicPr>
+                    <pic:cNvPr id="514498939" name="Picture 1" descr="A screenshot of a computer&#10;&#10;AI-generated content may be incorrect."/>
+                    <pic:cNvPicPr/>
+                  </pic:nvPicPr>
+                  <pic:blipFill>
+                    <a:blip r:embed="rId14"/>
+                    <a:stretch>
+                      <a:fillRect/>
+                    </a:stretch>
+                  </pic:blipFill>
+                  <pic:spPr>
+                    <a:xfrm>
+                      <a:off x="0" y="0"/>
+                      <a:ext cx="5731510" cy="3196590"/>
+                    </a:xfrm>
+                    <a:prstGeom prst="rect">
+                      <a:avLst/>
+                    </a:prstGeom>
+                  </pic:spPr>
+                </pic:pic>
+              </a:graphicData>
+            </a:graphic>
+          </wp:inline>
+        </w:drawing>
+      </w:r>
+    </w:p>
+    <w:p/>
+    <w:p>
+      <w:r>
+        <w:t>i.Get details about the research paper "Attention Is All You Need" and its authors.</w:t>
+      </w:r>
+    </w:p>
+    <w:p>
+      <w:r>
+        <w:rPr>
+          <w:noProof/>
+        </w:rPr>
+        <w:drawing>
+          <wp:inline distT="0" distB="0" distL="0" distR="0" wp14:anchorId="2FC9759C" wp14:editId="28599CE9">
+            <wp:extent cx="5891061" cy="3352800"/>
+            <wp:effectExtent l="0" t="0" r="0" b="0"/>
             <wp:docPr id="1663442107" name="Picture 1" descr="A screenshot of a computer&#10;&#10;AI-generated content may be incorrect."/>
             <wp:cNvGraphicFramePr>
               <a:graphicFrameLocks xmlns:a="http://schemas.openxmlformats.org/drawingml/2006/main" noChangeAspect="1"/>
@@ -524,7 +468,7 @@
                     <pic:cNvPicPr/>
                   </pic:nvPicPr>
                   <pic:blipFill>
-                    <a:blip r:embed="rId12"/>
+                    <a:blip r:embed="rId15"/>
                     <a:stretch>
                       <a:fillRect/>
                     </a:stretch>
@@ -532,7 +476,7 @@
                   <pic:spPr>
                     <a:xfrm>
                       <a:off x="0" y="0"/>
-                      <a:ext cx="5731510" cy="3261995"/>
+                      <a:ext cx="5907500" cy="3362156"/>
                     </a:xfrm>
                     <a:prstGeom prst="rect">
                       <a:avLst/>
@@ -549,39 +493,21 @@
     <w:p/>
     <w:p/>
     <w:p/>
-    <w:p/>
-    <w:p/>
-    <w:p/>
-    <w:p/>
-    <w:p/>
-    <w:p/>
-    <w:p/>
-    <w:p/>
-    <w:p/>
-    <w:p/>
-    <w:p/>
-    <w:p/>
-    <w:p/>
-    <w:p/>
-    <w:p>
-      <w:proofErr w:type="spellStart"/>
-      <w:proofErr w:type="gramStart"/>
+    <w:p>
       <w:r>
         <w:lastRenderedPageBreak/>
-        <w:t>j.List</w:t>
-      </w:r>
-      <w:proofErr w:type="spellEnd"/>
-      <w:proofErr w:type="gramEnd"/>
-      <w:r>
-        <w:t xml:space="preserve"> skills with the number of courses that teach each skill.</w:t>
-      </w:r>
-    </w:p>
-    <w:p>
-      <w:r>
+        <w:t>j.List skills with the number of courses that teach each skill.</w:t>
+      </w:r>
+    </w:p>
+    <w:p>
+      <w:r>
+        <w:rPr>
+          <w:noProof/>
+        </w:rPr>
         <w:drawing>
-          <wp:inline distT="0" distB="0" distL="0" distR="0" wp14:anchorId="3C9C9828" wp14:editId="3C6A7BDF">
-            <wp:extent cx="5731510" cy="5012055"/>
-            <wp:effectExtent l="0" t="0" r="2540" b="0"/>
+          <wp:inline distT="0" distB="0" distL="0" distR="0" wp14:anchorId="3C9C9828" wp14:editId="36619D4B">
+            <wp:extent cx="4914900" cy="4297951"/>
+            <wp:effectExtent l="0" t="0" r="0" b="7620"/>
             <wp:docPr id="349877680" name="Picture 1" descr="A screenshot of a computer&#10;&#10;AI-generated content may be incorrect."/>
             <wp:cNvGraphicFramePr>
               <a:graphicFrameLocks xmlns:a="http://schemas.openxmlformats.org/drawingml/2006/main" noChangeAspect="1"/>
@@ -594,7 +520,7 @@
                     <pic:cNvPicPr/>
                   </pic:nvPicPr>
                   <pic:blipFill>
-                    <a:blip r:embed="rId13"/>
+                    <a:blip r:embed="rId16"/>
                     <a:stretch>
                       <a:fillRect/>
                     </a:stretch>
@@ -602,7 +528,7 @@
                   <pic:spPr>
                     <a:xfrm>
                       <a:off x="0" y="0"/>
-                      <a:ext cx="5731510" cy="5012055"/>
+                      <a:ext cx="4921021" cy="4303303"/>
                     </a:xfrm>
                     <a:prstGeom prst="rect">
                       <a:avLst/>
@@ -627,6 +553,8 @@
     <w:p/>
     <w:p/>
     <w:p/>
+    <w:p/>
+    <w:p/>
     <w:p>
       <w:r>
         <w:lastRenderedPageBreak/>
@@ -639,90 +567,282 @@
       </w:r>
     </w:p>
     <w:p>
-      <w:proofErr w:type="spellStart"/>
-      <w:proofErr w:type="gramStart"/>
-      <w:r>
-        <w:t>k.Construct</w:t>
-      </w:r>
-      <w:proofErr w:type="spellEnd"/>
-      <w:proofErr w:type="gramEnd"/>
-      <w:r>
-        <w:t xml:space="preserve"> a collaboration network of professors who have co-authored research papers together. Show the number of collaborations for each pair</w:t>
-      </w:r>
-      <w:r>
-        <w:t>.</w:t>
-      </w:r>
-    </w:p>
-    <w:p>
-      <w:proofErr w:type="spellStart"/>
-      <w:r>
-        <w:t>l.Find</w:t>
-      </w:r>
-      <w:proofErr w:type="spellEnd"/>
-      <w:r>
-        <w:t xml:space="preserve"> professors who have authored papers in multiple research domains, along with their list of domains</w:t>
-      </w:r>
-      <w:r>
-        <w:t>.</w:t>
-      </w:r>
-    </w:p>
-    <w:p>
-      <w:proofErr w:type="spellStart"/>
-      <w:r>
-        <w:t>m.Identify</w:t>
-      </w:r>
-      <w:proofErr w:type="spellEnd"/>
-      <w:r>
-        <w:t xml:space="preserve"> research papers with abstracts longer than 500 characters</w:t>
-      </w:r>
-      <w:r>
-        <w:t>.</w:t>
-      </w:r>
-    </w:p>
-    <w:p>
-      <w:proofErr w:type="spellStart"/>
-      <w:proofErr w:type="gramStart"/>
-      <w:r>
-        <w:t>n.Find</w:t>
-      </w:r>
-      <w:proofErr w:type="spellEnd"/>
-      <w:proofErr w:type="gramEnd"/>
-      <w:r>
-        <w:t xml:space="preserve"> courses taught by only one professor (no co-instructors)</w:t>
-      </w:r>
-      <w:r>
-        <w:t>.</w:t>
-      </w:r>
-    </w:p>
-    <w:p>
-      <w:proofErr w:type="spellStart"/>
-      <w:proofErr w:type="gramStart"/>
-      <w:r>
-        <w:t>o.Calculate</w:t>
-      </w:r>
-      <w:proofErr w:type="spellEnd"/>
-      <w:proofErr w:type="gramEnd"/>
-      <w:r>
-        <w:t xml:space="preserve"> the average publication year for papers in each research domain</w:t>
-      </w:r>
-      <w:r>
-        <w:t>.</w:t>
-      </w:r>
-    </w:p>
-    <w:p>
-      <w:proofErr w:type="spellStart"/>
-      <w:proofErr w:type="gramStart"/>
-      <w:r>
-        <w:t>p.Identify</w:t>
-      </w:r>
-      <w:proofErr w:type="spellEnd"/>
-      <w:proofErr w:type="gramEnd"/>
-      <w:r>
-        <w:t xml:space="preserve"> incomplete course records (courses missing prerequisites or instructors).</w:t>
-      </w:r>
-    </w:p>
-    <w:p>
-      <w:r>
+      <w:r>
+        <w:t>k.Construct a collaboration network of professors who have co-authored research papers together. Show the number of collaborations for each pair.</w:t>
+      </w:r>
+    </w:p>
+    <w:p>
+      <w:r>
+        <w:drawing>
+          <wp:inline distT="0" distB="0" distL="0" distR="0" wp14:anchorId="43B37CC0" wp14:editId="7FBA81FA">
+            <wp:extent cx="5731510" cy="2308860"/>
+            <wp:effectExtent l="0" t="0" r="2540" b="0"/>
+            <wp:docPr id="1494758798" name="Picture 1" descr="A screenshot of a computer&#10;&#10;AI-generated content may be incorrect."/>
+            <wp:cNvGraphicFramePr>
+              <a:graphicFrameLocks xmlns:a="http://schemas.openxmlformats.org/drawingml/2006/main" noChangeAspect="1"/>
+            </wp:cNvGraphicFramePr>
+            <a:graphic xmlns:a="http://schemas.openxmlformats.org/drawingml/2006/main">
+              <a:graphicData uri="http://schemas.openxmlformats.org/drawingml/2006/picture">
+                <pic:pic xmlns:pic="http://schemas.openxmlformats.org/drawingml/2006/picture">
+                  <pic:nvPicPr>
+                    <pic:cNvPr id="1494758798" name="Picture 1" descr="A screenshot of a computer&#10;&#10;AI-generated content may be incorrect."/>
+                    <pic:cNvPicPr/>
+                  </pic:nvPicPr>
+                  <pic:blipFill>
+                    <a:blip r:embed="rId17"/>
+                    <a:stretch>
+                      <a:fillRect/>
+                    </a:stretch>
+                  </pic:blipFill>
+                  <pic:spPr>
+                    <a:xfrm>
+                      <a:off x="0" y="0"/>
+                      <a:ext cx="5731510" cy="2308860"/>
+                    </a:xfrm>
+                    <a:prstGeom prst="rect">
+                      <a:avLst/>
+                    </a:prstGeom>
+                  </pic:spPr>
+                </pic:pic>
+              </a:graphicData>
+            </a:graphic>
+          </wp:inline>
+        </w:drawing>
+      </w:r>
+    </w:p>
+    <w:p/>
+    <w:p>
+      <w:r>
+        <w:t>l.Find professors who have authored papers in multiple research domains, along with their list of domains.</w:t>
+      </w:r>
+    </w:p>
+    <w:p>
+      <w:pPr>
+        <w:rPr>
+          <w:lang w:val="en-US"/>
+        </w:rPr>
+      </w:pPr>
+      <w:r>
+        <w:rPr>
+          <w:lang w:val="en-US"/>
+        </w:rPr>
+        <w:drawing>
+          <wp:inline distT="0" distB="0" distL="0" distR="0" wp14:anchorId="2EE95B17" wp14:editId="7D46B26F">
+            <wp:extent cx="5731510" cy="2069465"/>
+            <wp:effectExtent l="0" t="0" r="2540" b="6985"/>
+            <wp:docPr id="1019060722" name="Picture 1" descr="A screenshot of a computer&#10;&#10;AI-generated content may be incorrect."/>
+            <wp:cNvGraphicFramePr>
+              <a:graphicFrameLocks xmlns:a="http://schemas.openxmlformats.org/drawingml/2006/main" noChangeAspect="1"/>
+            </wp:cNvGraphicFramePr>
+            <a:graphic xmlns:a="http://schemas.openxmlformats.org/drawingml/2006/main">
+              <a:graphicData uri="http://schemas.openxmlformats.org/drawingml/2006/picture">
+                <pic:pic xmlns:pic="http://schemas.openxmlformats.org/drawingml/2006/picture">
+                  <pic:nvPicPr>
+                    <pic:cNvPr id="1019060722" name="Picture 1" descr="A screenshot of a computer&#10;&#10;AI-generated content may be incorrect."/>
+                    <pic:cNvPicPr/>
+                  </pic:nvPicPr>
+                  <pic:blipFill>
+                    <a:blip r:embed="rId18"/>
+                    <a:stretch>
+                      <a:fillRect/>
+                    </a:stretch>
+                  </pic:blipFill>
+                  <pic:spPr>
+                    <a:xfrm>
+                      <a:off x="0" y="0"/>
+                      <a:ext cx="5731510" cy="2069465"/>
+                    </a:xfrm>
+                    <a:prstGeom prst="rect">
+                      <a:avLst/>
+                    </a:prstGeom>
+                  </pic:spPr>
+                </pic:pic>
+              </a:graphicData>
+            </a:graphic>
+          </wp:inline>
+        </w:drawing>
+      </w:r>
+    </w:p>
+    <w:p>
+      <w:r>
+        <w:t>m.Identify research papers with abstracts longer than 500 characters.</w:t>
+      </w:r>
+    </w:p>
+    <w:p>
+      <w:r>
+        <w:drawing>
+          <wp:inline distT="0" distB="0" distL="0" distR="0" wp14:anchorId="4EC30C00" wp14:editId="41485F33">
+            <wp:extent cx="5731510" cy="2134870"/>
+            <wp:effectExtent l="0" t="0" r="2540" b="0"/>
+            <wp:docPr id="1079176890" name="Picture 1" descr="A white screen with black text&#10;&#10;AI-generated content may be incorrect."/>
+            <wp:cNvGraphicFramePr>
+              <a:graphicFrameLocks xmlns:a="http://schemas.openxmlformats.org/drawingml/2006/main" noChangeAspect="1"/>
+            </wp:cNvGraphicFramePr>
+            <a:graphic xmlns:a="http://schemas.openxmlformats.org/drawingml/2006/main">
+              <a:graphicData uri="http://schemas.openxmlformats.org/drawingml/2006/picture">
+                <pic:pic xmlns:pic="http://schemas.openxmlformats.org/drawingml/2006/picture">
+                  <pic:nvPicPr>
+                    <pic:cNvPr id="1079176890" name="Picture 1" descr="A white screen with black text&#10;&#10;AI-generated content may be incorrect."/>
+                    <pic:cNvPicPr/>
+                  </pic:nvPicPr>
+                  <pic:blipFill>
+                    <a:blip r:embed="rId19"/>
+                    <a:stretch>
+                      <a:fillRect/>
+                    </a:stretch>
+                  </pic:blipFill>
+                  <pic:spPr>
+                    <a:xfrm>
+                      <a:off x="0" y="0"/>
+                      <a:ext cx="5731510" cy="2134870"/>
+                    </a:xfrm>
+                    <a:prstGeom prst="rect">
+                      <a:avLst/>
+                    </a:prstGeom>
+                  </pic:spPr>
+                </pic:pic>
+              </a:graphicData>
+            </a:graphic>
+          </wp:inline>
+        </w:drawing>
+      </w:r>
+    </w:p>
+    <w:p>
+      <w:r>
+        <w:lastRenderedPageBreak/>
+        <w:t>n.Find courses taught by only one professor (no co-instructors).</w:t>
+      </w:r>
+    </w:p>
+    <w:p>
+      <w:r>
+        <w:drawing>
+          <wp:inline distT="0" distB="0" distL="0" distR="0" wp14:anchorId="3CA7371A" wp14:editId="01E6BE5F">
+            <wp:extent cx="4800600" cy="2655063"/>
+            <wp:effectExtent l="0" t="0" r="0" b="0"/>
+            <wp:docPr id="2101461696" name="Picture 1" descr="A screenshot of a computer&#10;&#10;AI-generated content may be incorrect."/>
+            <wp:cNvGraphicFramePr>
+              <a:graphicFrameLocks xmlns:a="http://schemas.openxmlformats.org/drawingml/2006/main" noChangeAspect="1"/>
+            </wp:cNvGraphicFramePr>
+            <a:graphic xmlns:a="http://schemas.openxmlformats.org/drawingml/2006/main">
+              <a:graphicData uri="http://schemas.openxmlformats.org/drawingml/2006/picture">
+                <pic:pic xmlns:pic="http://schemas.openxmlformats.org/drawingml/2006/picture">
+                  <pic:nvPicPr>
+                    <pic:cNvPr id="2101461696" name="Picture 1" descr="A screenshot of a computer&#10;&#10;AI-generated content may be incorrect."/>
+                    <pic:cNvPicPr/>
+                  </pic:nvPicPr>
+                  <pic:blipFill>
+                    <a:blip r:embed="rId20"/>
+                    <a:stretch>
+                      <a:fillRect/>
+                    </a:stretch>
+                  </pic:blipFill>
+                  <pic:spPr>
+                    <a:xfrm>
+                      <a:off x="0" y="0"/>
+                      <a:ext cx="4809950" cy="2660234"/>
+                    </a:xfrm>
+                    <a:prstGeom prst="rect">
+                      <a:avLst/>
+                    </a:prstGeom>
+                  </pic:spPr>
+                </pic:pic>
+              </a:graphicData>
+            </a:graphic>
+          </wp:inline>
+        </w:drawing>
+      </w:r>
+    </w:p>
+    <w:p>
+      <w:r>
+        <w:t>o.Calculate the average publication year for papers in each research domain.</w:t>
+      </w:r>
+    </w:p>
+    <w:p>
+      <w:r>
+        <w:drawing>
+          <wp:inline distT="0" distB="0" distL="0" distR="0" wp14:anchorId="6E340E77" wp14:editId="14A03E72">
+            <wp:extent cx="4838700" cy="2216175"/>
+            <wp:effectExtent l="0" t="0" r="0" b="0"/>
+            <wp:docPr id="453274329" name="Picture 1" descr="A screenshot of a computer&#10;&#10;AI-generated content may be incorrect."/>
+            <wp:cNvGraphicFramePr>
+              <a:graphicFrameLocks xmlns:a="http://schemas.openxmlformats.org/drawingml/2006/main" noChangeAspect="1"/>
+            </wp:cNvGraphicFramePr>
+            <a:graphic xmlns:a="http://schemas.openxmlformats.org/drawingml/2006/main">
+              <a:graphicData uri="http://schemas.openxmlformats.org/drawingml/2006/picture">
+                <pic:pic xmlns:pic="http://schemas.openxmlformats.org/drawingml/2006/picture">
+                  <pic:nvPicPr>
+                    <pic:cNvPr id="453274329" name="Picture 1" descr="A screenshot of a computer&#10;&#10;AI-generated content may be incorrect."/>
+                    <pic:cNvPicPr/>
+                  </pic:nvPicPr>
+                  <pic:blipFill>
+                    <a:blip r:embed="rId21"/>
+                    <a:stretch>
+                      <a:fillRect/>
+                    </a:stretch>
+                  </pic:blipFill>
+                  <pic:spPr>
+                    <a:xfrm>
+                      <a:off x="0" y="0"/>
+                      <a:ext cx="4865641" cy="2228514"/>
+                    </a:xfrm>
+                    <a:prstGeom prst="rect">
+                      <a:avLst/>
+                    </a:prstGeom>
+                  </pic:spPr>
+                </pic:pic>
+              </a:graphicData>
+            </a:graphic>
+          </wp:inline>
+        </w:drawing>
+      </w:r>
+    </w:p>
+    <w:p>
+      <w:r>
+        <w:t>p.Identify incomplete course records (courses missing prerequisites or instructors).</w:t>
+      </w:r>
+    </w:p>
+    <w:p>
+      <w:r>
+        <w:drawing>
+          <wp:inline distT="0" distB="0" distL="0" distR="0" wp14:anchorId="7FA54B69" wp14:editId="51964D91">
+            <wp:extent cx="5112833" cy="2781300"/>
+            <wp:effectExtent l="0" t="0" r="0" b="0"/>
+            <wp:docPr id="577934638" name="Picture 1" descr="A screenshot of a computer&#10;&#10;AI-generated content may be incorrect."/>
+            <wp:cNvGraphicFramePr>
+              <a:graphicFrameLocks xmlns:a="http://schemas.openxmlformats.org/drawingml/2006/main" noChangeAspect="1"/>
+            </wp:cNvGraphicFramePr>
+            <a:graphic xmlns:a="http://schemas.openxmlformats.org/drawingml/2006/main">
+              <a:graphicData uri="http://schemas.openxmlformats.org/drawingml/2006/picture">
+                <pic:pic xmlns:pic="http://schemas.openxmlformats.org/drawingml/2006/picture">
+                  <pic:nvPicPr>
+                    <pic:cNvPr id="577934638" name="Picture 1" descr="A screenshot of a computer&#10;&#10;AI-generated content may be incorrect."/>
+                    <pic:cNvPicPr/>
+                  </pic:nvPicPr>
+                  <pic:blipFill>
+                    <a:blip r:embed="rId22"/>
+                    <a:stretch>
+                      <a:fillRect/>
+                    </a:stretch>
+                  </pic:blipFill>
+                  <pic:spPr>
+                    <a:xfrm>
+                      <a:off x="0" y="0"/>
+                      <a:ext cx="5129014" cy="2790102"/>
+                    </a:xfrm>
+                    <a:prstGeom prst="rect">
+                      <a:avLst/>
+                    </a:prstGeom>
+                  </pic:spPr>
+                </pic:pic>
+              </a:graphicData>
+            </a:graphic>
+          </wp:inline>
+        </w:drawing>
+      </w:r>
+    </w:p>
+    <w:p>
+      <w:r>
+        <w:lastRenderedPageBreak/>
         <w:t>Exercise 5. Career Path Analysis</w:t>
       </w:r>
     </w:p>
@@ -732,63 +852,154 @@
       </w:r>
     </w:p>
     <w:p>
-      <w:proofErr w:type="spellStart"/>
-      <w:proofErr w:type="gramStart"/>
-      <w:r>
-        <w:t>q.Map</w:t>
-      </w:r>
-      <w:proofErr w:type="spellEnd"/>
-      <w:proofErr w:type="gramEnd"/>
-      <w:r>
-        <w:t xml:space="preserve"> courses to career paths by identifying which courses teach skills required for specific careers</w:t>
-      </w:r>
-      <w:r>
-        <w:t>.</w:t>
-      </w:r>
-    </w:p>
-    <w:p>
-      <w:proofErr w:type="spellStart"/>
-      <w:proofErr w:type="gramStart"/>
-      <w:r>
-        <w:t>r.Find</w:t>
-      </w:r>
-      <w:proofErr w:type="spellEnd"/>
-      <w:proofErr w:type="gramEnd"/>
-      <w:r>
-        <w:t xml:space="preserve"> career paths that require skills not taught by any current courses</w:t>
-      </w:r>
-      <w:r>
-        <w:t>.</w:t>
-      </w:r>
-    </w:p>
-    <w:p>
-      <w:proofErr w:type="spellStart"/>
-      <w:proofErr w:type="gramStart"/>
-      <w:r>
-        <w:t>s.Identify</w:t>
-      </w:r>
-      <w:proofErr w:type="spellEnd"/>
-      <w:proofErr w:type="gramEnd"/>
-      <w:r>
-        <w:t xml:space="preserve"> the most in-demand skills across all career paths</w:t>
-      </w:r>
-      <w:r>
-        <w:t>.</w:t>
-      </w:r>
-    </w:p>
-    <w:p>
-      <w:proofErr w:type="spellStart"/>
-      <w:proofErr w:type="gramStart"/>
-      <w:r>
-        <w:t>t.Suggest</w:t>
-      </w:r>
-      <w:proofErr w:type="spellEnd"/>
-      <w:proofErr w:type="gramEnd"/>
-      <w:r>
-        <w:t xml:space="preserve"> complementary courses for students in specific programs based on skill gaps.</w:t>
+      <w:r>
+        <w:t>q.Map courses to career paths by identifying which courses teach skills required for specific careers.</w:t>
+      </w:r>
+    </w:p>
+    <w:p>
+      <w:r>
+        <w:drawing>
+          <wp:inline distT="0" distB="0" distL="0" distR="0" wp14:anchorId="7780237A" wp14:editId="6C903D1B">
+            <wp:extent cx="5731510" cy="2806065"/>
+            <wp:effectExtent l="0" t="0" r="2540" b="0"/>
+            <wp:docPr id="220942429" name="Picture 1" descr="A screenshot of a computer&#10;&#10;AI-generated content may be incorrect."/>
+            <wp:cNvGraphicFramePr>
+              <a:graphicFrameLocks xmlns:a="http://schemas.openxmlformats.org/drawingml/2006/main" noChangeAspect="1"/>
+            </wp:cNvGraphicFramePr>
+            <a:graphic xmlns:a="http://schemas.openxmlformats.org/drawingml/2006/main">
+              <a:graphicData uri="http://schemas.openxmlformats.org/drawingml/2006/picture">
+                <pic:pic xmlns:pic="http://schemas.openxmlformats.org/drawingml/2006/picture">
+                  <pic:nvPicPr>
+                    <pic:cNvPr id="220942429" name="Picture 1" descr="A screenshot of a computer&#10;&#10;AI-generated content may be incorrect."/>
+                    <pic:cNvPicPr/>
+                  </pic:nvPicPr>
+                  <pic:blipFill>
+                    <a:blip r:embed="rId23"/>
+                    <a:stretch>
+                      <a:fillRect/>
+                    </a:stretch>
+                  </pic:blipFill>
+                  <pic:spPr>
+                    <a:xfrm>
+                      <a:off x="0" y="0"/>
+                      <a:ext cx="5731510" cy="2806065"/>
+                    </a:xfrm>
+                    <a:prstGeom prst="rect">
+                      <a:avLst/>
+                    </a:prstGeom>
+                  </pic:spPr>
+                </pic:pic>
+              </a:graphicData>
+            </a:graphic>
+          </wp:inline>
+        </w:drawing>
+      </w:r>
+    </w:p>
+    <w:p>
+      <w:r>
+        <w:t>r.Find career paths that require skills not taught by any current courses.</w:t>
+      </w:r>
+    </w:p>
+    <w:p>
+      <w:r>
+        <w:drawing>
+          <wp:inline distT="0" distB="0" distL="0" distR="0" wp14:anchorId="105405A9" wp14:editId="0CC45CD7">
+            <wp:extent cx="5731510" cy="2344420"/>
+            <wp:effectExtent l="0" t="0" r="2540" b="0"/>
+            <wp:docPr id="615476915" name="Picture 1" descr="A screenshot of a computer&#10;&#10;AI-generated content may be incorrect."/>
+            <wp:cNvGraphicFramePr>
+              <a:graphicFrameLocks xmlns:a="http://schemas.openxmlformats.org/drawingml/2006/main" noChangeAspect="1"/>
+            </wp:cNvGraphicFramePr>
+            <a:graphic xmlns:a="http://schemas.openxmlformats.org/drawingml/2006/main">
+              <a:graphicData uri="http://schemas.openxmlformats.org/drawingml/2006/picture">
+                <pic:pic xmlns:pic="http://schemas.openxmlformats.org/drawingml/2006/picture">
+                  <pic:nvPicPr>
+                    <pic:cNvPr id="615476915" name="Picture 1" descr="A screenshot of a computer&#10;&#10;AI-generated content may be incorrect."/>
+                    <pic:cNvPicPr/>
+                  </pic:nvPicPr>
+                  <pic:blipFill>
+                    <a:blip r:embed="rId24"/>
+                    <a:stretch>
+                      <a:fillRect/>
+                    </a:stretch>
+                  </pic:blipFill>
+                  <pic:spPr>
+                    <a:xfrm>
+                      <a:off x="0" y="0"/>
+                      <a:ext cx="5731510" cy="2344420"/>
+                    </a:xfrm>
+                    <a:prstGeom prst="rect">
+                      <a:avLst/>
+                    </a:prstGeom>
+                  </pic:spPr>
+                </pic:pic>
+              </a:graphicData>
+            </a:graphic>
+          </wp:inline>
+        </w:drawing>
+      </w:r>
+    </w:p>
+    <w:p/>
+    <w:p/>
+    <w:p/>
+    <w:p/>
+    <w:p/>
+    <w:p/>
+    <w:p/>
+    <w:p>
+      <w:r>
+        <w:lastRenderedPageBreak/>
+        <w:t>s.Identify the most in-demand skills across all career paths.</w:t>
+      </w:r>
+    </w:p>
+    <w:p>
+      <w:r>
+        <w:drawing>
+          <wp:inline distT="0" distB="0" distL="0" distR="0" wp14:anchorId="0E8CBEC8" wp14:editId="796CBBE9">
+            <wp:extent cx="5731510" cy="3075305"/>
+            <wp:effectExtent l="0" t="0" r="2540" b="0"/>
+            <wp:docPr id="1843600349" name="Picture 1" descr="A screenshot of a computer&#10;&#10;AI-generated content may be incorrect."/>
+            <wp:cNvGraphicFramePr>
+              <a:graphicFrameLocks xmlns:a="http://schemas.openxmlformats.org/drawingml/2006/main" noChangeAspect="1"/>
+            </wp:cNvGraphicFramePr>
+            <a:graphic xmlns:a="http://schemas.openxmlformats.org/drawingml/2006/main">
+              <a:graphicData uri="http://schemas.openxmlformats.org/drawingml/2006/picture">
+                <pic:pic xmlns:pic="http://schemas.openxmlformats.org/drawingml/2006/picture">
+                  <pic:nvPicPr>
+                    <pic:cNvPr id="1843600349" name="Picture 1" descr="A screenshot of a computer&#10;&#10;AI-generated content may be incorrect."/>
+                    <pic:cNvPicPr/>
+                  </pic:nvPicPr>
+                  <pic:blipFill>
+                    <a:blip r:embed="rId25"/>
+                    <a:stretch>
+                      <a:fillRect/>
+                    </a:stretch>
+                  </pic:blipFill>
+                  <pic:spPr>
+                    <a:xfrm>
+                      <a:off x="0" y="0"/>
+                      <a:ext cx="5731510" cy="3075305"/>
+                    </a:xfrm>
+                    <a:prstGeom prst="rect">
+                      <a:avLst/>
+                    </a:prstGeom>
+                  </pic:spPr>
+                </pic:pic>
+              </a:graphicData>
+            </a:graphic>
+          </wp:inline>
+        </w:drawing>
+      </w:r>
+    </w:p>
+    <w:p>
+      <w:r>
+        <w:t>t.Suggest complementary courses for students in specific programs based on skill gaps.</w:t>
       </w:r>
     </w:p>
     <w:sectPr>
+      <w:footerReference w:type="even" r:id="rId26"/>
+      <w:footerReference w:type="default" r:id="rId27"/>
+      <w:footerReference w:type="first" r:id="rId28"/>
       <w:pgSz w:w="11906" w:h="16838"/>
       <w:pgMar w:top="1440" w:right="1440" w:bottom="1440" w:left="1440" w:header="708" w:footer="708" w:gutter="0"/>
       <w:cols w:space="708"/>
@@ -796,6 +1007,449 @@
     </w:sectPr>
   </w:body>
 </w:document>
+</file>
+
+<file path=word/endnotes.xml><?xml version="1.0" encoding="utf-8"?>
+<w:endnotes xmlns:wpc="http://schemas.microsoft.com/office/word/2010/wordprocessingCanvas" xmlns:cx="http://schemas.microsoft.com/office/drawing/2014/chartex" xmlns:cx1="http://schemas.microsoft.com/office/drawing/2015/9/8/chartex" xmlns:cx2="http://schemas.microsoft.com/office/drawing/2015/10/21/chartex" xmlns:cx3="http://schemas.microsoft.com/office/drawing/2016/5/9/chartex" xmlns:cx4="http://schemas.microsoft.com/office/drawing/2016/5/10/chartex" xmlns:cx5="http://schemas.microsoft.com/office/drawing/2016/5/11/chartex" xmlns:cx6="http://schemas.microsoft.com/office/drawing/2016/5/12/chartex" xmlns:cx7="http://schemas.microsoft.com/office/drawing/2016/5/13/chartex" xmlns:cx8="http://schemas.microsoft.com/office/drawing/2016/5/14/chartex" xmlns:mc="http://schemas.openxmlformats.org/markup-compatibility/2006" xmlns:aink="http://schemas.microsoft.com/office/drawing/2016/ink" xmlns:am3d="http://schemas.microsoft.com/office/drawing/2017/model3d" xmlns:o="urn:schemas-microsoft-com:office:office" xmlns:oel="http://schemas.microsoft.com/office/2019/extlst" xmlns:r="http://schemas.openxmlformats.org/officeDocument/2006/relationships" xmlns:m="http://schemas.openxmlformats.org/officeDocument/2006/math" xmlns:v="urn:schemas-microsoft-com:vml" xmlns:wp14="http://schemas.microsoft.com/office/word/2010/wordprocessingDrawing" xmlns:wp="http://schemas.openxmlformats.org/drawingml/2006/wordprocessingDrawing" xmlns:w10="urn:schemas-microsoft-com:office:word" xmlns:w="http://schemas.openxmlformats.org/wordprocessingml/2006/main" xmlns:w14="http://schemas.microsoft.com/office/word/2010/wordml" xmlns:w15="http://schemas.microsoft.com/office/word/2012/wordml" xmlns:w16cex="http://schemas.microsoft.com/office/word/2018/wordml/cex" xmlns:w16cid="http://schemas.microsoft.com/office/word/2016/wordml/cid" xmlns:w16="http://schemas.microsoft.com/office/word/2018/wordml" xmlns:w16du="http://schemas.microsoft.com/office/word/2023/wordml/word16du" xmlns:w16sdtdh="http://schemas.microsoft.com/office/word/2020/wordml/sdtdatahash" xmlns:w16sdtfl="http://schemas.microsoft.com/office/word/2024/wordml/sdtformatlock" xmlns:w16se="http://schemas.microsoft.com/office/word/2015/wordml/symex" xmlns:wpg="http://schemas.microsoft.com/office/word/2010/wordprocessingGroup" xmlns:wpi="http://schemas.microsoft.com/office/word/2010/wordprocessingInk" xmlns:wne="http://schemas.microsoft.com/office/word/2006/wordml" xmlns:wps="http://schemas.microsoft.com/office/word/2010/wordprocessingShape" mc:Ignorable="w14 w15 w16se w16cid w16 w16cex w16sdtdh w16sdtfl w16du wp14">
+  <w:endnote w:type="separator" w:id="-1">
+    <w:p>
+      <w:pPr>
+        <w:spacing w:after="0" w:line="240" w:lineRule="auto"/>
+      </w:pPr>
+      <w:r>
+        <w:separator/>
+      </w:r>
+    </w:p>
+  </w:endnote>
+  <w:endnote w:type="continuationSeparator" w:id="0">
+    <w:p>
+      <w:pPr>
+        <w:spacing w:after="0" w:line="240" w:lineRule="auto"/>
+      </w:pPr>
+      <w:r>
+        <w:continuationSeparator/>
+      </w:r>
+    </w:p>
+  </w:endnote>
+</w:endnotes>
+</file>
+
+<file path=word/footer1.xml><?xml version="1.0" encoding="utf-8"?>
+<w:ftr xmlns:wpc="http://schemas.microsoft.com/office/word/2010/wordprocessingCanvas" xmlns:cx="http://schemas.microsoft.com/office/drawing/2014/chartex" xmlns:cx1="http://schemas.microsoft.com/office/drawing/2015/9/8/chartex" xmlns:cx2="http://schemas.microsoft.com/office/drawing/2015/10/21/chartex" xmlns:cx3="http://schemas.microsoft.com/office/drawing/2016/5/9/chartex" xmlns:cx4="http://schemas.microsoft.com/office/drawing/2016/5/10/chartex" xmlns:cx5="http://schemas.microsoft.com/office/drawing/2016/5/11/chartex" xmlns:cx6="http://schemas.microsoft.com/office/drawing/2016/5/12/chartex" xmlns:cx7="http://schemas.microsoft.com/office/drawing/2016/5/13/chartex" xmlns:cx8="http://schemas.microsoft.com/office/drawing/2016/5/14/chartex" xmlns:mc="http://schemas.openxmlformats.org/markup-compatibility/2006" xmlns:aink="http://schemas.microsoft.com/office/drawing/2016/ink" xmlns:am3d="http://schemas.microsoft.com/office/drawing/2017/model3d" xmlns:o="urn:schemas-microsoft-com:office:office" xmlns:oel="http://schemas.microsoft.com/office/2019/extlst" xmlns:r="http://schemas.openxmlformats.org/officeDocument/2006/relationships" xmlns:m="http://schemas.openxmlformats.org/officeDocument/2006/math" xmlns:v="urn:schemas-microsoft-com:vml" xmlns:wp14="http://schemas.microsoft.com/office/word/2010/wordprocessingDrawing" xmlns:wp="http://schemas.openxmlformats.org/drawingml/2006/wordprocessingDrawing" xmlns:w10="urn:schemas-microsoft-com:office:word" xmlns:w="http://schemas.openxmlformats.org/wordprocessingml/2006/main" xmlns:w14="http://schemas.microsoft.com/office/word/2010/wordml" xmlns:w15="http://schemas.microsoft.com/office/word/2012/wordml" xmlns:w16cex="http://schemas.microsoft.com/office/word/2018/wordml/cex" xmlns:w16cid="http://schemas.microsoft.com/office/word/2016/wordml/cid" xmlns:w16="http://schemas.microsoft.com/office/word/2018/wordml" xmlns:w16du="http://schemas.microsoft.com/office/word/2023/wordml/word16du" xmlns:w16sdtdh="http://schemas.microsoft.com/office/word/2020/wordml/sdtdatahash" xmlns:w16sdtfl="http://schemas.microsoft.com/office/word/2024/wordml/sdtformatlock" xmlns:w16se="http://schemas.microsoft.com/office/word/2015/wordml/symex" xmlns:wpg="http://schemas.microsoft.com/office/word/2010/wordprocessingGroup" xmlns:wpi="http://schemas.microsoft.com/office/word/2010/wordprocessingInk" xmlns:wne="http://schemas.microsoft.com/office/word/2006/wordml" xmlns:wps="http://schemas.microsoft.com/office/word/2010/wordprocessingShape" mc:Ignorable="w14 w15 w16se w16cid w16 w16cex w16sdtdh w16sdtfl w16du wp14">
+  <w:p>
+    <w:pPr>
+      <w:pStyle w:val="Footer"/>
+    </w:pPr>
+    <w:r>
+      <w:rPr>
+        <w:noProof/>
+      </w:rPr>
+      <mc:AlternateContent>
+        <mc:Choice Requires="wps">
+          <w:drawing>
+            <wp:anchor distT="0" distB="0" distL="0" distR="0" simplePos="0" relativeHeight="251659264" behindDoc="0" locked="0" layoutInCell="1" allowOverlap="1" wp14:anchorId="4C1C0584" wp14:editId="3726FC95">
+              <wp:simplePos x="635" y="635"/>
+              <wp:positionH relativeFrom="page">
+                <wp:align>left</wp:align>
+              </wp:positionH>
+              <wp:positionV relativeFrom="page">
+                <wp:align>bottom</wp:align>
+              </wp:positionV>
+              <wp:extent cx="1127125" cy="357505"/>
+              <wp:effectExtent l="0" t="0" r="15875" b="0"/>
+              <wp:wrapNone/>
+              <wp:docPr id="1278872162" name="Text Box 2" descr="Interní / Internal">
+                <a:extLst xmlns:a="http://schemas.openxmlformats.org/drawingml/2006/main">
+                  <a:ext uri="{5AE41FA2-C0FF-4470-9BD4-5FADCA87CBE2}">
+                    <aclsh:classification xmlns:aclsh="http://schemas.microsoft.com/office/drawing/2020/classificationShape" classificationOutcomeType="ftr"/>
+                  </a:ext>
+                </a:extLst>
+              </wp:docPr>
+              <wp:cNvGraphicFramePr/>
+              <a:graphic xmlns:a="http://schemas.openxmlformats.org/drawingml/2006/main">
+                <a:graphicData uri="http://schemas.microsoft.com/office/word/2010/wordprocessingShape">
+                  <wps:wsp>
+                    <wps:cNvSpPr txBox="1"/>
+                    <wps:spPr>
+                      <a:xfrm>
+                        <a:off x="0" y="0"/>
+                        <a:ext cx="1127125" cy="357505"/>
+                      </a:xfrm>
+                      <a:prstGeom prst="rect">
+                        <a:avLst/>
+                      </a:prstGeom>
+                      <a:noFill/>
+                      <a:ln>
+                        <a:noFill/>
+                      </a:ln>
+                    </wps:spPr>
+                    <wps:txbx>
+                      <w:txbxContent>
+                        <w:p>
+                          <w:pPr>
+                            <w:spacing w:after="0"/>
+                            <w:rPr>
+                              <w:rFonts w:ascii="Aptos" w:eastAsia="Aptos" w:hAnsi="Aptos" w:cs="Aptos"/>
+                              <w:noProof/>
+                              <w:color w:val="000000"/>
+                              <w:sz w:val="20"/>
+                              <w:szCs w:val="20"/>
+                            </w:rPr>
+                          </w:pPr>
+                          <w:r>
+                            <w:rPr>
+                              <w:rFonts w:ascii="Aptos" w:eastAsia="Aptos" w:hAnsi="Aptos" w:cs="Aptos"/>
+                              <w:noProof/>
+                              <w:color w:val="000000"/>
+                              <w:sz w:val="20"/>
+                              <w:szCs w:val="20"/>
+                            </w:rPr>
+                            <w:t>Interní / Internal</w:t>
+                          </w:r>
+                        </w:p>
+                      </w:txbxContent>
+                    </wps:txbx>
+                    <wps:bodyPr rot="0" spcFirstLastPara="0" vertOverflow="overflow" horzOverflow="overflow" vert="horz" wrap="none" lIns="254000" tIns="0" rIns="0" bIns="190500" numCol="1" spcCol="0" rtlCol="0" fromWordArt="0" anchor="b" anchorCtr="0" forceAA="0" compatLnSpc="1">
+                      <a:prstTxWarp prst="textNoShape">
+                        <a:avLst/>
+                      </a:prstTxWarp>
+                      <a:spAutoFit/>
+                    </wps:bodyPr>
+                  </wps:wsp>
+                </a:graphicData>
+              </a:graphic>
+            </wp:anchor>
+          </w:drawing>
+        </mc:Choice>
+        <mc:Fallback>
+          <w:pict>
+            <v:shapetype w14:anchorId="4C1C0584" id="_x0000_t202" coordsize="21600,21600" o:spt="202" path="m,l,21600r21600,l21600,xe">
+              <v:stroke joinstyle="miter"/>
+              <v:path gradientshapeok="t" o:connecttype="rect"/>
+            </v:shapetype>
+            <v:shape id="Text Box 2" o:spid="_x0000_s1026" type="#_x0000_t202" alt="Interní / Internal" style="position:absolute;margin-left:0;margin-top:0;width:88.75pt;height:28.15pt;z-index:251659264;visibility:visible;mso-wrap-style:none;mso-wrap-distance-left:0;mso-wrap-distance-top:0;mso-wrap-distance-right:0;mso-wrap-distance-bottom:0;mso-position-horizontal:left;mso-position-horizontal-relative:page;mso-position-vertical:bottom;mso-position-vertical-relative:page;v-text-anchor:bottom" o:gfxdata="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" filled="f" stroked="f">
+              <v:fill o:detectmouseclick="t"/>
+              <v:textbox style="mso-fit-shape-to-text:t" inset="20pt,0,0,15pt">
+                <w:txbxContent>
+                  <w:p>
+                    <w:pPr>
+                      <w:spacing w:after="0"/>
+                      <w:rPr>
+                        <w:rFonts w:ascii="Aptos" w:eastAsia="Aptos" w:hAnsi="Aptos" w:cs="Aptos"/>
+                        <w:noProof/>
+                        <w:color w:val="000000"/>
+                        <w:sz w:val="20"/>
+                        <w:szCs w:val="20"/>
+                      </w:rPr>
+                    </w:pPr>
+                    <w:r>
+                      <w:rPr>
+                        <w:rFonts w:ascii="Aptos" w:eastAsia="Aptos" w:hAnsi="Aptos" w:cs="Aptos"/>
+                        <w:noProof/>
+                        <w:color w:val="000000"/>
+                        <w:sz w:val="20"/>
+                        <w:szCs w:val="20"/>
+                      </w:rPr>
+                      <w:t>Interní / Internal</w:t>
+                    </w:r>
+                  </w:p>
+                </w:txbxContent>
+              </v:textbox>
+              <w10:wrap anchorx="page" anchory="page"/>
+            </v:shape>
+          </w:pict>
+        </mc:Fallback>
+      </mc:AlternateContent>
+    </w:r>
+  </w:p>
+</w:ftr>
+</file>
+
+<file path=word/footer2.xml><?xml version="1.0" encoding="utf-8"?>
+<w:ftr xmlns:wpc="http://schemas.microsoft.com/office/word/2010/wordprocessingCanvas" xmlns:cx="http://schemas.microsoft.com/office/drawing/2014/chartex" xmlns:cx1="http://schemas.microsoft.com/office/drawing/2015/9/8/chartex" xmlns:cx2="http://schemas.microsoft.com/office/drawing/2015/10/21/chartex" xmlns:cx3="http://schemas.microsoft.com/office/drawing/2016/5/9/chartex" xmlns:cx4="http://schemas.microsoft.com/office/drawing/2016/5/10/chartex" xmlns:cx5="http://schemas.microsoft.com/office/drawing/2016/5/11/chartex" xmlns:cx6="http://schemas.microsoft.com/office/drawing/2016/5/12/chartex" xmlns:cx7="http://schemas.microsoft.com/office/drawing/2016/5/13/chartex" xmlns:cx8="http://schemas.microsoft.com/office/drawing/2016/5/14/chartex" xmlns:mc="http://schemas.openxmlformats.org/markup-compatibility/2006" xmlns:aink="http://schemas.microsoft.com/office/drawing/2016/ink" xmlns:am3d="http://schemas.microsoft.com/office/drawing/2017/model3d" xmlns:o="urn:schemas-microsoft-com:office:office" xmlns:oel="http://schemas.microsoft.com/office/2019/extlst" xmlns:r="http://schemas.openxmlformats.org/officeDocument/2006/relationships" xmlns:m="http://schemas.openxmlformats.org/officeDocument/2006/math" xmlns:v="urn:schemas-microsoft-com:vml" xmlns:wp14="http://schemas.microsoft.com/office/word/2010/wordprocessingDrawing" xmlns:wp="http://schemas.openxmlformats.org/drawingml/2006/wordprocessingDrawing" xmlns:w10="urn:schemas-microsoft-com:office:word" xmlns:w="http://schemas.openxmlformats.org/wordprocessingml/2006/main" xmlns:w14="http://schemas.microsoft.com/office/word/2010/wordml" xmlns:w15="http://schemas.microsoft.com/office/word/2012/wordml" xmlns:w16cex="http://schemas.microsoft.com/office/word/2018/wordml/cex" xmlns:w16cid="http://schemas.microsoft.com/office/word/2016/wordml/cid" xmlns:w16="http://schemas.microsoft.com/office/word/2018/wordml" xmlns:w16du="http://schemas.microsoft.com/office/word/2023/wordml/word16du" xmlns:w16sdtdh="http://schemas.microsoft.com/office/word/2020/wordml/sdtdatahash" xmlns:w16sdtfl="http://schemas.microsoft.com/office/word/2024/wordml/sdtformatlock" xmlns:w16se="http://schemas.microsoft.com/office/word/2015/wordml/symex" xmlns:wpg="http://schemas.microsoft.com/office/word/2010/wordprocessingGroup" xmlns:wpi="http://schemas.microsoft.com/office/word/2010/wordprocessingInk" xmlns:wne="http://schemas.microsoft.com/office/word/2006/wordml" xmlns:wps="http://schemas.microsoft.com/office/word/2010/wordprocessingShape" mc:Ignorable="w14 w15 w16se w16cid w16 w16cex w16sdtdh w16sdtfl w16du wp14">
+  <w:p>
+    <w:pPr>
+      <w:pStyle w:val="Footer"/>
+    </w:pPr>
+    <w:r>
+      <w:rPr>
+        <w:noProof/>
+      </w:rPr>
+      <mc:AlternateContent>
+        <mc:Choice Requires="wps">
+          <w:drawing>
+            <wp:anchor distT="0" distB="0" distL="0" distR="0" simplePos="0" relativeHeight="251660288" behindDoc="0" locked="0" layoutInCell="1" allowOverlap="1" wp14:anchorId="1025962D" wp14:editId="1100EE91">
+              <wp:simplePos x="914400" y="10071100"/>
+              <wp:positionH relativeFrom="page">
+                <wp:align>left</wp:align>
+              </wp:positionH>
+              <wp:positionV relativeFrom="page">
+                <wp:align>bottom</wp:align>
+              </wp:positionV>
+              <wp:extent cx="1127125" cy="357505"/>
+              <wp:effectExtent l="0" t="0" r="15875" b="0"/>
+              <wp:wrapNone/>
+              <wp:docPr id="627734658" name="Text Box 3" descr="Interní / Internal">
+                <a:extLst xmlns:a="http://schemas.openxmlformats.org/drawingml/2006/main">
+                  <a:ext uri="{5AE41FA2-C0FF-4470-9BD4-5FADCA87CBE2}">
+                    <aclsh:classification xmlns:aclsh="http://schemas.microsoft.com/office/drawing/2020/classificationShape" classificationOutcomeType="ftr"/>
+                  </a:ext>
+                </a:extLst>
+              </wp:docPr>
+              <wp:cNvGraphicFramePr/>
+              <a:graphic xmlns:a="http://schemas.openxmlformats.org/drawingml/2006/main">
+                <a:graphicData uri="http://schemas.microsoft.com/office/word/2010/wordprocessingShape">
+                  <wps:wsp>
+                    <wps:cNvSpPr txBox="1"/>
+                    <wps:spPr>
+                      <a:xfrm>
+                        <a:off x="0" y="0"/>
+                        <a:ext cx="1127125" cy="357505"/>
+                      </a:xfrm>
+                      <a:prstGeom prst="rect">
+                        <a:avLst/>
+                      </a:prstGeom>
+                      <a:noFill/>
+                      <a:ln>
+                        <a:noFill/>
+                      </a:ln>
+                    </wps:spPr>
+                    <wps:txbx>
+                      <w:txbxContent>
+                        <w:p>
+                          <w:pPr>
+                            <w:spacing w:after="0"/>
+                            <w:rPr>
+                              <w:rFonts w:ascii="Aptos" w:eastAsia="Aptos" w:hAnsi="Aptos" w:cs="Aptos"/>
+                              <w:noProof/>
+                              <w:color w:val="000000"/>
+                              <w:sz w:val="20"/>
+                              <w:szCs w:val="20"/>
+                            </w:rPr>
+                          </w:pPr>
+                          <w:r>
+                            <w:rPr>
+                              <w:rFonts w:ascii="Aptos" w:eastAsia="Aptos" w:hAnsi="Aptos" w:cs="Aptos"/>
+                              <w:noProof/>
+                              <w:color w:val="000000"/>
+                              <w:sz w:val="20"/>
+                              <w:szCs w:val="20"/>
+                            </w:rPr>
+                            <w:t>Interní / Internal</w:t>
+                          </w:r>
+                        </w:p>
+                      </w:txbxContent>
+                    </wps:txbx>
+                    <wps:bodyPr rot="0" spcFirstLastPara="0" vertOverflow="overflow" horzOverflow="overflow" vert="horz" wrap="none" lIns="254000" tIns="0" rIns="0" bIns="190500" numCol="1" spcCol="0" rtlCol="0" fromWordArt="0" anchor="b" anchorCtr="0" forceAA="0" compatLnSpc="1">
+                      <a:prstTxWarp prst="textNoShape">
+                        <a:avLst/>
+                      </a:prstTxWarp>
+                      <a:spAutoFit/>
+                    </wps:bodyPr>
+                  </wps:wsp>
+                </a:graphicData>
+              </a:graphic>
+            </wp:anchor>
+          </w:drawing>
+        </mc:Choice>
+        <mc:Fallback>
+          <w:pict>
+            <v:shapetype w14:anchorId="1025962D" id="_x0000_t202" coordsize="21600,21600" o:spt="202" path="m,l,21600r21600,l21600,xe">
+              <v:stroke joinstyle="miter"/>
+              <v:path gradientshapeok="t" o:connecttype="rect"/>
+            </v:shapetype>
+            <v:shape id="Text Box 3" o:spid="_x0000_s1027" type="#_x0000_t202" alt="Interní / Internal" style="position:absolute;margin-left:0;margin-top:0;width:88.75pt;height:28.15pt;z-index:251660288;visibility:visible;mso-wrap-style:none;mso-wrap-distance-left:0;mso-wrap-distance-top:0;mso-wrap-distance-right:0;mso-wrap-distance-bottom:0;mso-position-horizontal:left;mso-position-horizontal-relative:page;mso-position-vertical:bottom;mso-position-vertical-relative:page;v-text-anchor:bottom" o:gfxdata="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" filled="f" stroked="f">
+              <v:fill o:detectmouseclick="t"/>
+              <v:textbox style="mso-fit-shape-to-text:t" inset="20pt,0,0,15pt">
+                <w:txbxContent>
+                  <w:p>
+                    <w:pPr>
+                      <w:spacing w:after="0"/>
+                      <w:rPr>
+                        <w:rFonts w:ascii="Aptos" w:eastAsia="Aptos" w:hAnsi="Aptos" w:cs="Aptos"/>
+                        <w:noProof/>
+                        <w:color w:val="000000"/>
+                        <w:sz w:val="20"/>
+                        <w:szCs w:val="20"/>
+                      </w:rPr>
+                    </w:pPr>
+                    <w:r>
+                      <w:rPr>
+                        <w:rFonts w:ascii="Aptos" w:eastAsia="Aptos" w:hAnsi="Aptos" w:cs="Aptos"/>
+                        <w:noProof/>
+                        <w:color w:val="000000"/>
+                        <w:sz w:val="20"/>
+                        <w:szCs w:val="20"/>
+                      </w:rPr>
+                      <w:t>Interní / Internal</w:t>
+                    </w:r>
+                  </w:p>
+                </w:txbxContent>
+              </v:textbox>
+              <w10:wrap anchorx="page" anchory="page"/>
+            </v:shape>
+          </w:pict>
+        </mc:Fallback>
+      </mc:AlternateContent>
+    </w:r>
+  </w:p>
+</w:ftr>
+</file>
+
+<file path=word/footer3.xml><?xml version="1.0" encoding="utf-8"?>
+<w:ftr xmlns:wpc="http://schemas.microsoft.com/office/word/2010/wordprocessingCanvas" xmlns:cx="http://schemas.microsoft.com/office/drawing/2014/chartex" xmlns:cx1="http://schemas.microsoft.com/office/drawing/2015/9/8/chartex" xmlns:cx2="http://schemas.microsoft.com/office/drawing/2015/10/21/chartex" xmlns:cx3="http://schemas.microsoft.com/office/drawing/2016/5/9/chartex" xmlns:cx4="http://schemas.microsoft.com/office/drawing/2016/5/10/chartex" xmlns:cx5="http://schemas.microsoft.com/office/drawing/2016/5/11/chartex" xmlns:cx6="http://schemas.microsoft.com/office/drawing/2016/5/12/chartex" xmlns:cx7="http://schemas.microsoft.com/office/drawing/2016/5/13/chartex" xmlns:cx8="http://schemas.microsoft.com/office/drawing/2016/5/14/chartex" xmlns:mc="http://schemas.openxmlformats.org/markup-compatibility/2006" xmlns:aink="http://schemas.microsoft.com/office/drawing/2016/ink" xmlns:am3d="http://schemas.microsoft.com/office/drawing/2017/model3d" xmlns:o="urn:schemas-microsoft-com:office:office" xmlns:oel="http://schemas.microsoft.com/office/2019/extlst" xmlns:r="http://schemas.openxmlformats.org/officeDocument/2006/relationships" xmlns:m="http://schemas.openxmlformats.org/officeDocument/2006/math" xmlns:v="urn:schemas-microsoft-com:vml" xmlns:wp14="http://schemas.microsoft.com/office/word/2010/wordprocessingDrawing" xmlns:wp="http://schemas.openxmlformats.org/drawingml/2006/wordprocessingDrawing" xmlns:w10="urn:schemas-microsoft-com:office:word" xmlns:w="http://schemas.openxmlformats.org/wordprocessingml/2006/main" xmlns:w14="http://schemas.microsoft.com/office/word/2010/wordml" xmlns:w15="http://schemas.microsoft.com/office/word/2012/wordml" xmlns:w16cex="http://schemas.microsoft.com/office/word/2018/wordml/cex" xmlns:w16cid="http://schemas.microsoft.com/office/word/2016/wordml/cid" xmlns:w16="http://schemas.microsoft.com/office/word/2018/wordml" xmlns:w16du="http://schemas.microsoft.com/office/word/2023/wordml/word16du" xmlns:w16sdtdh="http://schemas.microsoft.com/office/word/2020/wordml/sdtdatahash" xmlns:w16sdtfl="http://schemas.microsoft.com/office/word/2024/wordml/sdtformatlock" xmlns:w16se="http://schemas.microsoft.com/office/word/2015/wordml/symex" xmlns:wpg="http://schemas.microsoft.com/office/word/2010/wordprocessingGroup" xmlns:wpi="http://schemas.microsoft.com/office/word/2010/wordprocessingInk" xmlns:wne="http://schemas.microsoft.com/office/word/2006/wordml" xmlns:wps="http://schemas.microsoft.com/office/word/2010/wordprocessingShape" mc:Ignorable="w14 w15 w16se w16cid w16 w16cex w16sdtdh w16sdtfl w16du wp14">
+  <w:p>
+    <w:pPr>
+      <w:pStyle w:val="Footer"/>
+    </w:pPr>
+    <w:r>
+      <w:rPr>
+        <w:noProof/>
+      </w:rPr>
+      <mc:AlternateContent>
+        <mc:Choice Requires="wps">
+          <w:drawing>
+            <wp:anchor distT="0" distB="0" distL="0" distR="0" simplePos="0" relativeHeight="251658240" behindDoc="0" locked="0" layoutInCell="1" allowOverlap="1" wp14:anchorId="72D7D9F7" wp14:editId="796E9E19">
+              <wp:simplePos x="635" y="635"/>
+              <wp:positionH relativeFrom="page">
+                <wp:align>left</wp:align>
+              </wp:positionH>
+              <wp:positionV relativeFrom="page">
+                <wp:align>bottom</wp:align>
+              </wp:positionV>
+              <wp:extent cx="1127125" cy="357505"/>
+              <wp:effectExtent l="0" t="0" r="15875" b="0"/>
+              <wp:wrapNone/>
+              <wp:docPr id="599466723" name="Text Box 1" descr="Interní / Internal">
+                <a:extLst xmlns:a="http://schemas.openxmlformats.org/drawingml/2006/main">
+                  <a:ext uri="{5AE41FA2-C0FF-4470-9BD4-5FADCA87CBE2}">
+                    <aclsh:classification xmlns:aclsh="http://schemas.microsoft.com/office/drawing/2020/classificationShape" classificationOutcomeType="ftr"/>
+                  </a:ext>
+                </a:extLst>
+              </wp:docPr>
+              <wp:cNvGraphicFramePr/>
+              <a:graphic xmlns:a="http://schemas.openxmlformats.org/drawingml/2006/main">
+                <a:graphicData uri="http://schemas.microsoft.com/office/word/2010/wordprocessingShape">
+                  <wps:wsp>
+                    <wps:cNvSpPr txBox="1"/>
+                    <wps:spPr>
+                      <a:xfrm>
+                        <a:off x="0" y="0"/>
+                        <a:ext cx="1127125" cy="357505"/>
+                      </a:xfrm>
+                      <a:prstGeom prst="rect">
+                        <a:avLst/>
+                      </a:prstGeom>
+                      <a:noFill/>
+                      <a:ln>
+                        <a:noFill/>
+                      </a:ln>
+                    </wps:spPr>
+                    <wps:txbx>
+                      <w:txbxContent>
+                        <w:p>
+                          <w:pPr>
+                            <w:spacing w:after="0"/>
+                            <w:rPr>
+                              <w:rFonts w:ascii="Aptos" w:eastAsia="Aptos" w:hAnsi="Aptos" w:cs="Aptos"/>
+                              <w:noProof/>
+                              <w:color w:val="000000"/>
+                              <w:sz w:val="20"/>
+                              <w:szCs w:val="20"/>
+                            </w:rPr>
+                          </w:pPr>
+                          <w:r>
+                            <w:rPr>
+                              <w:rFonts w:ascii="Aptos" w:eastAsia="Aptos" w:hAnsi="Aptos" w:cs="Aptos"/>
+                              <w:noProof/>
+                              <w:color w:val="000000"/>
+                              <w:sz w:val="20"/>
+                              <w:szCs w:val="20"/>
+                            </w:rPr>
+                            <w:t>Interní / Internal</w:t>
+                          </w:r>
+                        </w:p>
+                      </w:txbxContent>
+                    </wps:txbx>
+                    <wps:bodyPr rot="0" spcFirstLastPara="0" vertOverflow="overflow" horzOverflow="overflow" vert="horz" wrap="none" lIns="254000" tIns="0" rIns="0" bIns="190500" numCol="1" spcCol="0" rtlCol="0" fromWordArt="0" anchor="b" anchorCtr="0" forceAA="0" compatLnSpc="1">
+                      <a:prstTxWarp prst="textNoShape">
+                        <a:avLst/>
+                      </a:prstTxWarp>
+                      <a:spAutoFit/>
+                    </wps:bodyPr>
+                  </wps:wsp>
+                </a:graphicData>
+              </a:graphic>
+            </wp:anchor>
+          </w:drawing>
+        </mc:Choice>
+        <mc:Fallback>
+          <w:pict>
+            <v:shapetype w14:anchorId="72D7D9F7" id="_x0000_t202" coordsize="21600,21600" o:spt="202" path="m,l,21600r21600,l21600,xe">
+              <v:stroke joinstyle="miter"/>
+              <v:path gradientshapeok="t" o:connecttype="rect"/>
+            </v:shapetype>
+            <v:shape id="Text Box 1" o:spid="_x0000_s1028" type="#_x0000_t202" alt="Interní / Internal" style="position:absolute;margin-left:0;margin-top:0;width:88.75pt;height:28.15pt;z-index:251658240;visibility:visible;mso-wrap-style:none;mso-wrap-distance-left:0;mso-wrap-distance-top:0;mso-wrap-distance-right:0;mso-wrap-distance-bottom:0;mso-position-horizontal:left;mso-position-horizontal-relative:page;mso-position-vertical:bottom;mso-position-vertical-relative:page;v-text-anchor:bottom" o:gfxdata="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" filled="f" stroked="f">
+              <v:fill o:detectmouseclick="t"/>
+              <v:textbox style="mso-fit-shape-to-text:t" inset="20pt,0,0,15pt">
+                <w:txbxContent>
+                  <w:p>
+                    <w:pPr>
+                      <w:spacing w:after="0"/>
+                      <w:rPr>
+                        <w:rFonts w:ascii="Aptos" w:eastAsia="Aptos" w:hAnsi="Aptos" w:cs="Aptos"/>
+                        <w:noProof/>
+                        <w:color w:val="000000"/>
+                        <w:sz w:val="20"/>
+                        <w:szCs w:val="20"/>
+                      </w:rPr>
+                    </w:pPr>
+                    <w:r>
+                      <w:rPr>
+                        <w:rFonts w:ascii="Aptos" w:eastAsia="Aptos" w:hAnsi="Aptos" w:cs="Aptos"/>
+                        <w:noProof/>
+                        <w:color w:val="000000"/>
+                        <w:sz w:val="20"/>
+                        <w:szCs w:val="20"/>
+                      </w:rPr>
+                      <w:t>Interní / Internal</w:t>
+                    </w:r>
+                  </w:p>
+                </w:txbxContent>
+              </v:textbox>
+              <w10:wrap anchorx="page" anchory="page"/>
+            </v:shape>
+          </w:pict>
+        </mc:Fallback>
+      </mc:AlternateContent>
+    </w:r>
+  </w:p>
+</w:ftr>
+</file>
+
+<file path=word/footnotes.xml><?xml version="1.0" encoding="utf-8"?>
+<w:footnotes xmlns:wpc="http://schemas.microsoft.com/office/word/2010/wordprocessingCanvas" xmlns:cx="http://schemas.microsoft.com/office/drawing/2014/chartex" xmlns:cx1="http://schemas.microsoft.com/office/drawing/2015/9/8/chartex" xmlns:cx2="http://schemas.microsoft.com/office/drawing/2015/10/21/chartex" xmlns:cx3="http://schemas.microsoft.com/office/drawing/2016/5/9/chartex" xmlns:cx4="http://schemas.microsoft.com/office/drawing/2016/5/10/chartex" xmlns:cx5="http://schemas.microsoft.com/office/drawing/2016/5/11/chartex" xmlns:cx6="http://schemas.microsoft.com/office/drawing/2016/5/12/chartex" xmlns:cx7="http://schemas.microsoft.com/office/drawing/2016/5/13/chartex" xmlns:cx8="http://schemas.microsoft.com/office/drawing/2016/5/14/chartex" xmlns:mc="http://schemas.openxmlformats.org/markup-compatibility/2006" xmlns:aink="http://schemas.microsoft.com/office/drawing/2016/ink" xmlns:am3d="http://schemas.microsoft.com/office/drawing/2017/model3d" xmlns:o="urn:schemas-microsoft-com:office:office" xmlns:oel="http://schemas.microsoft.com/office/2019/extlst" xmlns:r="http://schemas.openxmlformats.org/officeDocument/2006/relationships" xmlns:m="http://schemas.openxmlformats.org/officeDocument/2006/math" xmlns:v="urn:schemas-microsoft-com:vml" xmlns:wp14="http://schemas.microsoft.com/office/word/2010/wordprocessingDrawing" xmlns:wp="http://schemas.openxmlformats.org/drawingml/2006/wordprocessingDrawing" xmlns:w10="urn:schemas-microsoft-com:office:word" xmlns:w="http://schemas.openxmlformats.org/wordprocessingml/2006/main" xmlns:w14="http://schemas.microsoft.com/office/word/2010/wordml" xmlns:w15="http://schemas.microsoft.com/office/word/2012/wordml" xmlns:w16cex="http://schemas.microsoft.com/office/word/2018/wordml/cex" xmlns:w16cid="http://schemas.microsoft.com/office/word/2016/wordml/cid" xmlns:w16="http://schemas.microsoft.com/office/word/2018/wordml" xmlns:w16du="http://schemas.microsoft.com/office/word/2023/wordml/word16du" xmlns:w16sdtdh="http://schemas.microsoft.com/office/word/2020/wordml/sdtdatahash" xmlns:w16sdtfl="http://schemas.microsoft.com/office/word/2024/wordml/sdtformatlock" xmlns:w16se="http://schemas.microsoft.com/office/word/2015/wordml/symex" xmlns:wpg="http://schemas.microsoft.com/office/word/2010/wordprocessingGroup" xmlns:wpi="http://schemas.microsoft.com/office/word/2010/wordprocessingInk" xmlns:wne="http://schemas.microsoft.com/office/word/2006/wordml" xmlns:wps="http://schemas.microsoft.com/office/word/2010/wordprocessingShape" mc:Ignorable="w14 w15 w16se w16cid w16 w16cex w16sdtdh w16sdtfl w16du wp14">
+  <w:footnote w:type="separator" w:id="-1">
+    <w:p>
+      <w:pPr>
+        <w:spacing w:after="0" w:line="240" w:lineRule="auto"/>
+      </w:pPr>
+      <w:r>
+        <w:separator/>
+      </w:r>
+    </w:p>
+  </w:footnote>
+  <w:footnote w:type="continuationSeparator" w:id="0">
+    <w:p>
+      <w:pPr>
+        <w:spacing w:after="0" w:line="240" w:lineRule="auto"/>
+      </w:pPr>
+      <w:r>
+        <w:continuationSeparator/>
+      </w:r>
+    </w:p>
+  </w:footnote>
+</w:footnotes>
 </file>
 
 <file path=word/numbering.xml><?xml version="1.0" encoding="utf-8"?>
@@ -1458,6 +2112,7 @@
   <w:style w:type="character" w:default="1" w:styleId="DefaultParagraphFont">
     <w:name w:val="Default Paragraph Font"/>
     <w:uiPriority w:val="1"/>
+    <w:semiHidden/>
     <w:unhideWhenUsed/>
   </w:style>
   <w:style w:type="table" w:default="1" w:styleId="TableNormal">
@@ -1770,6 +2425,28 @@
       <w:color w:val="0F4761" w:themeColor="accent1" w:themeShade="BF"/>
       <w:spacing w:val="5"/>
     </w:rPr>
+  </w:style>
+  <w:style w:type="paragraph" w:styleId="Footer">
+    <w:name w:val="footer"/>
+    <w:basedOn w:val="Normal"/>
+    <w:link w:val="FooterChar"/>
+    <w:uiPriority w:val="99"/>
+    <w:unhideWhenUsed/>
+    <w:rsid w:val="004807EB"/>
+    <w:pPr>
+      <w:tabs>
+        <w:tab w:val="center" w:pos="4680"/>
+        <w:tab w:val="right" w:pos="9360"/>
+      </w:tabs>
+      <w:spacing w:after="0" w:line="240" w:lineRule="auto"/>
+    </w:pPr>
+  </w:style>
+  <w:style w:type="character" w:customStyle="1" w:styleId="FooterChar">
+    <w:name w:val="Footer Char"/>
+    <w:basedOn w:val="DefaultParagraphFont"/>
+    <w:link w:val="Footer"/>
+    <w:uiPriority w:val="99"/>
+    <w:rsid w:val="004807EB"/>
   </w:style>
 </w:styles>
 </file>

</xml_diff>